<commit_message>
BVA and ECP added for Project 2
</commit_message>
<xml_diff>
--- a/2nd project/Tasks and solutions description.docx
+++ b/2nd project/Tasks and solutions description.docx
@@ -999,13 +999,31 @@
           <w:b/>
         </w:rPr>
       </w:pPr>
-      <w:r>
+    </w:p>
+    <w:p>
+      <w:pPr>
+        <w:spacing w:after="0" w:line="240" w:lineRule="auto"/>
         <w:rPr>
           <w:rFonts w:ascii="Arial" w:hAnsi="Arial" w:cs="Arial"/>
           <w:b/>
         </w:rPr>
+      </w:pPr>
+      <w:r>
+        <w:rPr>
+          <w:rFonts w:ascii="Arial" w:hAnsi="Arial" w:cs="Arial"/>
+          <w:b/>
+        </w:rPr>
         <w:t>Решения задач:</w:t>
       </w:r>
+    </w:p>
+    <w:p>
+      <w:pPr>
+        <w:spacing w:after="0" w:line="240" w:lineRule="auto"/>
+        <w:rPr>
+          <w:rFonts w:ascii="Arial" w:hAnsi="Arial" w:cs="Arial"/>
+          <w:b/>
+        </w:rPr>
+      </w:pPr>
     </w:p>
     <w:p>
       <w:pPr>
@@ -1266,25 +1284,7 @@
           <w:sz w:val="20"/>
           <w:szCs w:val="20"/>
         </w:rPr>
-        <w:t>https://docs.google.com/spreadsheets/d/1B_-jcEehE_ADJW1NMt710N4ZrqtMyW5uwjQfjScA5Ig/edit?u</w:t>
-      </w:r>
-      <w:r>
-        <w:rPr>
-          <w:rStyle w:val="Hyperlink"/>
-          <w:rFonts w:ascii="Arial" w:hAnsi="Arial" w:cs="Arial"/>
-          <w:sz w:val="20"/>
-          <w:szCs w:val="20"/>
-        </w:rPr>
-        <w:t>s</w:t>
-      </w:r>
-      <w:r>
-        <w:rPr>
-          <w:rStyle w:val="Hyperlink"/>
-          <w:rFonts w:ascii="Arial" w:hAnsi="Arial" w:cs="Arial"/>
-          <w:sz w:val="20"/>
-          <w:szCs w:val="20"/>
-        </w:rPr>
-        <w:t>p=sharing</w:t>
+        <w:t>https://docs.google.com/spreadsheets/d/1B_-jcEehE_ADJW1NMt710N4ZrqtMyW5uwjQfjScA5Ig/edit?usp=sharing</w:t>
       </w:r>
       <w:r>
         <w:rPr>
@@ -1594,6 +1594,7 @@
           <w:rFonts w:ascii="Arial" w:hAnsi="Arial" w:cs="Arial"/>
           <w:b/>
         </w:rPr>
+        <w:lastRenderedPageBreak/>
         <w:t xml:space="preserve">Часть 2. </w:t>
       </w:r>
     </w:p>
@@ -1617,7 +1618,6 @@
           <w:rFonts w:ascii="Arial" w:hAnsi="Arial" w:cs="Arial"/>
           <w:sz w:val="20"/>
         </w:rPr>
-        <w:lastRenderedPageBreak/>
         <w:t>Тестирование интерфейса и логики работы новой фичи «Аэротакси»</w:t>
       </w:r>
     </w:p>
@@ -1976,6 +1976,90 @@
           <w:rFonts w:ascii="Arial" w:hAnsi="Arial" w:cs="Arial"/>
         </w:rPr>
       </w:pPr>
+    </w:p>
+    <w:p>
+      <w:pPr>
+        <w:pStyle w:val="ListParagraph"/>
+        <w:tabs>
+          <w:tab w:val="left" w:pos="960"/>
+        </w:tabs>
+        <w:ind w:left="2400"/>
+        <w:rPr>
+          <w:rFonts w:ascii="Arial" w:hAnsi="Arial" w:cs="Arial"/>
+        </w:rPr>
+      </w:pPr>
+    </w:p>
+    <w:p>
+      <w:pPr>
+        <w:pStyle w:val="ListParagraph"/>
+        <w:tabs>
+          <w:tab w:val="left" w:pos="960"/>
+        </w:tabs>
+        <w:ind w:left="2400"/>
+        <w:rPr>
+          <w:rFonts w:ascii="Arial" w:hAnsi="Arial" w:cs="Arial"/>
+        </w:rPr>
+      </w:pPr>
+    </w:p>
+    <w:p>
+      <w:pPr>
+        <w:pStyle w:val="ListParagraph"/>
+        <w:tabs>
+          <w:tab w:val="left" w:pos="960"/>
+        </w:tabs>
+        <w:ind w:left="2400"/>
+        <w:rPr>
+          <w:rFonts w:ascii="Arial" w:hAnsi="Arial" w:cs="Arial"/>
+        </w:rPr>
+      </w:pPr>
+    </w:p>
+    <w:p>
+      <w:pPr>
+        <w:pStyle w:val="ListParagraph"/>
+        <w:tabs>
+          <w:tab w:val="left" w:pos="960"/>
+        </w:tabs>
+        <w:ind w:left="2400"/>
+        <w:rPr>
+          <w:rFonts w:ascii="Arial" w:hAnsi="Arial" w:cs="Arial"/>
+        </w:rPr>
+      </w:pPr>
+    </w:p>
+    <w:p>
+      <w:pPr>
+        <w:pStyle w:val="ListParagraph"/>
+        <w:tabs>
+          <w:tab w:val="left" w:pos="960"/>
+        </w:tabs>
+        <w:ind w:left="2400"/>
+        <w:rPr>
+          <w:rFonts w:ascii="Arial" w:hAnsi="Arial" w:cs="Arial"/>
+        </w:rPr>
+      </w:pPr>
+    </w:p>
+    <w:p>
+      <w:pPr>
+        <w:pStyle w:val="ListParagraph"/>
+        <w:tabs>
+          <w:tab w:val="left" w:pos="960"/>
+        </w:tabs>
+        <w:ind w:left="2400"/>
+        <w:rPr>
+          <w:rFonts w:ascii="Arial" w:hAnsi="Arial" w:cs="Arial"/>
+        </w:rPr>
+      </w:pPr>
+    </w:p>
+    <w:p>
+      <w:pPr>
+        <w:pStyle w:val="ListParagraph"/>
+        <w:tabs>
+          <w:tab w:val="left" w:pos="960"/>
+        </w:tabs>
+        <w:ind w:left="2400"/>
+        <w:rPr>
+          <w:rFonts w:ascii="Arial" w:hAnsi="Arial" w:cs="Arial"/>
+        </w:rPr>
+      </w:pPr>
       <w:r>
         <w:rPr>
           <w:rFonts w:ascii="Arial" w:hAnsi="Arial" w:cs="Arial"/>
@@ -1983,13 +2067,13 @@
           <w:sz w:val="20"/>
         </w:rPr>
         <w:drawing>
-          <wp:anchor distT="0" distB="0" distL="114300" distR="114300" simplePos="0" relativeHeight="251661312" behindDoc="1" locked="0" layoutInCell="1" allowOverlap="1" wp14:anchorId="26FD374B" wp14:editId="5B3F0725">
+          <wp:anchor distT="0" distB="0" distL="114300" distR="114300" simplePos="0" relativeHeight="251661312" behindDoc="1" locked="0" layoutInCell="1" allowOverlap="1" wp14:anchorId="26FD374B" wp14:editId="45B657B2">
             <wp:simplePos x="0" y="0"/>
             <wp:positionH relativeFrom="margin">
-              <wp:posOffset>1734723</wp:posOffset>
+              <wp:posOffset>1815465</wp:posOffset>
             </wp:positionH>
             <wp:positionV relativeFrom="paragraph">
-              <wp:posOffset>61888</wp:posOffset>
+              <wp:posOffset>-1409065</wp:posOffset>
             </wp:positionV>
             <wp:extent cx="2620010" cy="2286635"/>
             <wp:effectExtent l="0" t="0" r="8890" b="0"/>
@@ -2046,90 +2130,6 @@
           </wp:anchor>
         </w:drawing>
       </w:r>
-    </w:p>
-    <w:p>
-      <w:pPr>
-        <w:pStyle w:val="ListParagraph"/>
-        <w:tabs>
-          <w:tab w:val="left" w:pos="960"/>
-        </w:tabs>
-        <w:ind w:left="2400"/>
-        <w:rPr>
-          <w:rFonts w:ascii="Arial" w:hAnsi="Arial" w:cs="Arial"/>
-        </w:rPr>
-      </w:pPr>
-    </w:p>
-    <w:p>
-      <w:pPr>
-        <w:pStyle w:val="ListParagraph"/>
-        <w:tabs>
-          <w:tab w:val="left" w:pos="960"/>
-        </w:tabs>
-        <w:ind w:left="2400"/>
-        <w:rPr>
-          <w:rFonts w:ascii="Arial" w:hAnsi="Arial" w:cs="Arial"/>
-        </w:rPr>
-      </w:pPr>
-    </w:p>
-    <w:p>
-      <w:pPr>
-        <w:pStyle w:val="ListParagraph"/>
-        <w:tabs>
-          <w:tab w:val="left" w:pos="960"/>
-        </w:tabs>
-        <w:ind w:left="2400"/>
-        <w:rPr>
-          <w:rFonts w:ascii="Arial" w:hAnsi="Arial" w:cs="Arial"/>
-        </w:rPr>
-      </w:pPr>
-    </w:p>
-    <w:p>
-      <w:pPr>
-        <w:pStyle w:val="ListParagraph"/>
-        <w:tabs>
-          <w:tab w:val="left" w:pos="960"/>
-        </w:tabs>
-        <w:ind w:left="2400"/>
-        <w:rPr>
-          <w:rFonts w:ascii="Arial" w:hAnsi="Arial" w:cs="Arial"/>
-        </w:rPr>
-      </w:pPr>
-    </w:p>
-    <w:p>
-      <w:pPr>
-        <w:pStyle w:val="ListParagraph"/>
-        <w:tabs>
-          <w:tab w:val="left" w:pos="960"/>
-        </w:tabs>
-        <w:ind w:left="2400"/>
-        <w:rPr>
-          <w:rFonts w:ascii="Arial" w:hAnsi="Arial" w:cs="Arial"/>
-        </w:rPr>
-      </w:pPr>
-    </w:p>
-    <w:p>
-      <w:pPr>
-        <w:pStyle w:val="ListParagraph"/>
-        <w:tabs>
-          <w:tab w:val="left" w:pos="960"/>
-        </w:tabs>
-        <w:ind w:left="2400"/>
-        <w:rPr>
-          <w:rFonts w:ascii="Arial" w:hAnsi="Arial" w:cs="Arial"/>
-        </w:rPr>
-      </w:pPr>
-    </w:p>
-    <w:p>
-      <w:pPr>
-        <w:pStyle w:val="ListParagraph"/>
-        <w:tabs>
-          <w:tab w:val="left" w:pos="960"/>
-        </w:tabs>
-        <w:ind w:left="2400"/>
-        <w:rPr>
-          <w:rFonts w:ascii="Arial" w:hAnsi="Arial" w:cs="Arial"/>
-        </w:rPr>
-      </w:pPr>
     </w:p>
     <w:p>
       <w:pPr>
@@ -2413,7 +2413,21 @@
           <w:rFonts w:ascii="Arial" w:hAnsi="Arial" w:cs="Arial"/>
           <w:sz w:val="20"/>
         </w:rPr>
-        <w:t xml:space="preserve">После перезагрузки страницы сервиса, заполнения полей адреса и выбора режима бронирования «Свои», в ответе с бэкэнда появились изменения, а в интерфейсе фронденда добавился значок с новым видом транспорта «Аэротакси» и значения времения и стомости поездки. </w:t>
+        <w:t>После перезагрузки страницы сервиса, заполнения полей адреса и выбора режима бронирования «Свои», в ответе с бэкэнда появились изменения, а в интерфейсе фрон</w:t>
+      </w:r>
+      <w:r>
+        <w:rPr>
+          <w:rFonts w:ascii="Arial" w:hAnsi="Arial" w:cs="Arial"/>
+          <w:sz w:val="20"/>
+        </w:rPr>
+        <w:t>т</w:t>
+      </w:r>
+      <w:r>
+        <w:rPr>
+          <w:rFonts w:ascii="Arial" w:hAnsi="Arial" w:cs="Arial"/>
+          <w:sz w:val="20"/>
+        </w:rPr>
+        <w:t xml:space="preserve">енда добавился значок с новым видом транспорта «Аэротакси» и значения времения и стомости поездки. </w:t>
       </w:r>
     </w:p>
     <w:p>
@@ -2593,6 +2607,20 @@
     <w:p>
       <w:pPr>
         <w:pStyle w:val="ListParagraph"/>
+        <w:tabs>
+          <w:tab w:val="left" w:pos="960"/>
+        </w:tabs>
+        <w:ind w:left="2400"/>
+        <w:rPr>
+          <w:rFonts w:ascii="Arial" w:hAnsi="Arial" w:cs="Arial"/>
+          <w:sz w:val="20"/>
+          <w:szCs w:val="20"/>
+        </w:rPr>
+      </w:pPr>
+    </w:p>
+    <w:p>
+      <w:pPr>
+        <w:pStyle w:val="ListParagraph"/>
         <w:numPr>
           <w:ilvl w:val="2"/>
           <w:numId w:val="6"/>
@@ -2612,6 +2640,7 @@
           <w:sz w:val="20"/>
           <w:szCs w:val="20"/>
         </w:rPr>
+        <w:lastRenderedPageBreak/>
         <w:t>Интерфейс фронтенда сервиса Яндекс Маршруты до добавления нового транспорта:</w:t>
       </w:r>
     </w:p>
@@ -2627,7 +2656,6 @@
           <w:rFonts w:ascii="Arial" w:hAnsi="Arial" w:cs="Arial"/>
           <w:noProof/>
         </w:rPr>
-        <w:lastRenderedPageBreak/>
         <w:drawing>
           <wp:anchor distT="0" distB="0" distL="114300" distR="114300" simplePos="0" relativeHeight="251664384" behindDoc="1" locked="0" layoutInCell="1" allowOverlap="1" wp14:anchorId="3EA9B31B" wp14:editId="0F48F5B8">
             <wp:simplePos x="0" y="0"/>
@@ -2824,8 +2852,6 @@
         </w:rPr>
         <w:t>ы</w:t>
       </w:r>
-      <w:bookmarkStart w:id="0" w:name="_GoBack"/>
-      <w:bookmarkEnd w:id="0"/>
       <w:r>
         <w:rPr>
           <w:rFonts w:ascii="Arial" w:hAnsi="Arial" w:cs="Arial"/>
@@ -2868,17 +2894,80 @@
         </w:rPr>
         <w:t xml:space="preserve">Ссылка на чек-лист для проверки логики работы приложения при добавлении нового транспорта: </w:t>
       </w:r>
-      <w:hyperlink r:id="rId14" w:history="1">
-        <w:r>
-          <w:rPr>
-            <w:rStyle w:val="Hyperlink"/>
-            <w:rFonts w:ascii="Arial" w:hAnsi="Arial" w:cs="Arial"/>
-            <w:sz w:val="20"/>
-            <w:szCs w:val="20"/>
-          </w:rPr>
-          <w:t>https://docs.google.com/spreadsheets/d/1B_-jcEehE_ADJW1NMt710N4ZrqtMyW5uwjQfjScA5Ig/edit?usp=sharing</w:t>
-        </w:r>
-      </w:hyperlink>
+      <w:bookmarkStart w:id="0" w:name="_GoBack"/>
+      <w:r>
+        <w:rPr>
+          <w:rStyle w:val="Hyperlink"/>
+          <w:rFonts w:ascii="Arial" w:hAnsi="Arial" w:cs="Arial"/>
+          <w:sz w:val="20"/>
+          <w:szCs w:val="20"/>
+        </w:rPr>
+        <w:fldChar w:fldCharType="begin"/>
+      </w:r>
+      <w:r>
+        <w:rPr>
+          <w:rStyle w:val="Hyperlink"/>
+          <w:rFonts w:ascii="Arial" w:hAnsi="Arial" w:cs="Arial"/>
+          <w:sz w:val="20"/>
+          <w:szCs w:val="20"/>
+        </w:rPr>
+        <w:instrText xml:space="preserve"> HYPERLINK "https://docs.google.com/spreadsheets/d/1B_-jc</w:instrText>
+      </w:r>
+      <w:r>
+        <w:rPr>
+          <w:rStyle w:val="Hyperlink"/>
+          <w:rFonts w:ascii="Arial" w:hAnsi="Arial" w:cs="Arial"/>
+          <w:sz w:val="20"/>
+          <w:szCs w:val="20"/>
+        </w:rPr>
+        <w:instrText xml:space="preserve">EehE_ADJW1NMt710N4ZrqtMyW5uwjQfjScA5Ig/edit?usp=sharing" </w:instrText>
+      </w:r>
+      <w:r>
+        <w:rPr>
+          <w:rStyle w:val="Hyperlink"/>
+          <w:rFonts w:ascii="Arial" w:hAnsi="Arial" w:cs="Arial"/>
+          <w:sz w:val="20"/>
+          <w:szCs w:val="20"/>
+        </w:rPr>
+        <w:fldChar w:fldCharType="separate"/>
+      </w:r>
+      <w:r>
+        <w:rPr>
+          <w:rStyle w:val="Hyperlink"/>
+          <w:rFonts w:ascii="Arial" w:hAnsi="Arial" w:cs="Arial"/>
+          <w:sz w:val="20"/>
+          <w:szCs w:val="20"/>
+        </w:rPr>
+        <w:t>https://docs.google.com/spreadsheets/d/1B_-jcEehE_ADJW1NMt710</w:t>
+      </w:r>
+      <w:r>
+        <w:rPr>
+          <w:rStyle w:val="Hyperlink"/>
+          <w:rFonts w:ascii="Arial" w:hAnsi="Arial" w:cs="Arial"/>
+          <w:sz w:val="20"/>
+          <w:szCs w:val="20"/>
+        </w:rPr>
+        <w:t>N</w:t>
+      </w:r>
+      <w:r>
+        <w:rPr>
+          <w:rStyle w:val="Hyperlink"/>
+          <w:rFonts w:ascii="Arial" w:hAnsi="Arial" w:cs="Arial"/>
+          <w:sz w:val="20"/>
+          <w:szCs w:val="20"/>
+        </w:rPr>
+        <w:t>4ZrqtMyW5uwjQfjScA5Ig/edit?usp=sharing</w:t>
+      </w:r>
+      <w:r>
+        <w:rPr>
+          <w:rStyle w:val="Hyperlink"/>
+          <w:rFonts w:ascii="Arial" w:hAnsi="Arial" w:cs="Arial"/>
+          <w:sz w:val="20"/>
+          <w:szCs w:val="20"/>
+        </w:rPr>
+        <w:fldChar w:fldCharType="end"/>
+      </w:r>
+      <w:bookmarkEnd w:id="0"/>
     </w:p>
     <w:p/>
     <w:sectPr>

</xml_diff>